<commit_message>
Finish the question 4
</commit_message>
<xml_diff>
--- a/PROG2700 Assignment1.docx
+++ b/PROG2700 Assignment1.docx
@@ -58,25 +58,7 @@
           <w:color w:val="000000" w:themeColor="text1"/>
           <w:sz w:val="24"/>
         </w:rPr>
-        <w:t xml:space="preserve"> </w:t>
-      </w:r>
-      <w:proofErr w:type="gramStart"/>
-      <w:r>
-        <w:rPr>
-          <w:rFonts w:ascii="Arial" w:hAnsi="Arial" w:cs="Arial"/>
-          <w:color w:val="000000" w:themeColor="text1"/>
-          <w:sz w:val="24"/>
-        </w:rPr>
-        <w:t>( Parts</w:t>
-      </w:r>
-      <w:proofErr w:type="gramEnd"/>
-      <w:r>
-        <w:rPr>
-          <w:rFonts w:ascii="Arial" w:hAnsi="Arial" w:cs="Arial"/>
-          <w:color w:val="000000" w:themeColor="text1"/>
-          <w:sz w:val="24"/>
-        </w:rPr>
-        <w:t xml:space="preserve"> A &amp; </w:t>
+        <w:t xml:space="preserve"> (Parts A &amp; </w:t>
       </w:r>
       <w:r>
         <w:rPr>
@@ -836,6 +818,9 @@
     <w:p>
       <w:pPr>
         <w:ind w:left="426"/>
+        <w:rPr>
+          <w:rStyle w:val="Hyperlink"/>
+        </w:rPr>
       </w:pPr>
       <w:r>
         <w:t xml:space="preserve">MDN: </w:t>
@@ -848,6 +833,11 @@
           <w:t>https://developer.mozilla.org/en-US/docs/Web/JavaScript/Reference/Global_Objects/Array</w:t>
         </w:r>
       </w:hyperlink>
+    </w:p>
+    <w:p>
+      <w:pPr>
+        <w:ind w:left="426"/>
+      </w:pPr>
     </w:p>
     <w:p>
       <w:pPr>
@@ -7546,6 +7536,12 @@
 </file>
 
 <file path=customXml/item1.xml><?xml version="1.0" encoding="utf-8"?>
+<LongProperties xmlns="http://schemas.microsoft.com/office/2006/metadata/longProperties">
+  <LongProp xmlns="" name="Programs"><![CDATA[153;#Academic and Career Connections;#152;#Academic and Career Connections - Trades Stream;#154;#Adult Learning Program;#150;#Academic and Career Connections - Pathways Stream;#155;#Aircraft Maintenance Engineer (Mechanical);#156;#Aircraft Maintenance Engineer (Structures);#158;#American Sign Language/English Interpretation;#159;#Applied Communication Arts;#160;#Applied Geomatics Research;#161;#Architectural Engineering Technician;#163;#Automotive Collision Repair and Refinishing;#164;#Automotive Service and Repair;#171;#Baking and Pastry Art;#172;#Boulanger and Baking Art;#173;#Bricklaying Masonry;#296;#Building Environmental Systems - Management;#295;#Building Environmental Systems - Operations;#174;#Business Administration;#165;#Business Administration - Accounting Concentration;#166;#Business Administration - Financial Services Concentration;#167;#Business Administration - Software and Information Management Concentration;#168;#Business Administration - Investment Management Concentration;#169;#Business Administration - Management Concentration;#170;#Business Administration - Marketing Concentration;#311;#Business Electives;#176;#Cabinetmaking;#177;#Carpentry;#179;#Certified Welding;#180;#Civil Engineering Technology;#181;#Community Disability Supports;#184;#Comprehensive Hydraulics;#182;#Computer Electronics Technician;#185;#Computer Service Technician;#186;#Construction Management Technology;#187;#Continuing Care;#188;#Cooking;#189;#Cosmetology;#190;#Culinary Arts;#191;#Deaf Studies;#192;#Dental Assisting - Level II;#194;#Diesel Repair-Industrial and Marine;#193;#Digital Animation;#195;#Drafting-Architectural;#196;#Drafting-Mechanical;#198;#Early Childhood Education;#199;#Electrical - Construction and Industrial Certificate;#200;#Electrical - Construction and Industrial Diploma;#202;#Electrical Engineering Technology;#203;#Electro Mechanical Technician;#201;#Electronic Engineering Technician;#204;#Electronic Engineering Technology;#205;#Energy Sustainability Engineering Technology;#206;#English for Academic Purposes;#207;#Environmental Engineering Technology - Water Resources;#208;#Esthetics;#209;#Funeral and Allied Health Services;#210;#Geographic Information Systems;#175;#Geographic Information Systems for Business;#213;#Geographic Sciences;#178;#Geographic Sciences - Cartography Concentration;#183;#Geographic Sciences - Community and Environmental Planning Concentration;#214;#Geographic Sciences - Geographic Information Systems Concentration;#212;#Geographic Sciences - Interdisciplinary Studies Concentration;#281;#Geographic Sciences - Remote Sensing Technology Concentration;#211;#Geomatics Engineering Technology;#216;#Graphic and Print Production;#215;#Graphic Design;#220;#Health Information Management;#297;#Heating Service Professional;#222;#Heating, Ventilation, Air Conditioning and Refrigeration;#197;#Heavy Construction - Dexter Institute;#218;#Heavy Duty Equipment / Truck and Transport Repair Diploma;#217;#Heavy Duty Equipment / Truck and Transport Repair Certificate;#219;#Heavy Equipment Operator;#221;#Heritage Carpentry;#223;#High Pressure Pipe Welding;#225;#Horticulture and Landscape Technology;#226;#Horticulture and Landscape Technology - Operations Concentration;#224;#Horticulture and Landscape Technology - Landscape Concentration;#236;#Human Resource Management;#237;#Human Services;#227;#Human Services - Addictions Counselling Concentration;#228;#Human Services - Child and Youth Care Concentration;#229;#Human Services - Community Services Concentration;#230;#Human Services - Correctional Services Concentration;#231;#Human Services - Disability Supports and Services Concentration;#232;#Human Services - Educational Support Concentration;#233;#Human Services - Non-profit Leadership Concentration;#235;#Human Services - Open Concentration;#234;#Human Services - Therapeutic Recreation Concentration;#238;#Industrial Instrumentation;#239;#Industrial Mechanical;#244;#Information Technology;#242;#Information Technology - Database Management Concentration;#245;#Information Technology - Programming Concentration;#246;#Information Technology - Systems Management/Networking Concentration;#243;#Information Technology - Web Development Concentration;#307;#Interactive and Motion Graphics 3D Modelling and Motion Capture Specialization;#308;#Interactive and Motion Graphics Flash Interactive Media Specialization;#309;#Interactive and Motion Graphics Game Design Specialization;#240;#Interactive and Motion Graphics;#310;#Interactive and Motion Graphics Visual Effects Specialization;#241;#International Business;#247;#Law and Security;#248;#Library and Information Technology;#301;#LPN Perioperative;#249;#Machining;#300;#Manufacturing Leadership Certificate Program;#252;#Marine - Industrial Rigging;#250;#Marine Engineering Technology;#251;#Marine Geomatics;#253;#Marine Navigation Technology;#254;#Mechanical Engineering Technology;#302;#Medical Laboratory Assistant;#255;#Medical Laboratory Technology;#256;#Medical Office Assistant;#259;#Medical Transcription;#257;#Metal Fabricating and Plating;#304;#Motor Vehicle Body Repair;#258;#Motorcycle and Power Products Repair;#260;#Music Arts;#162;#Music Business;#261;#Natural Resources Environmental Technology;#305;#Natural Resources Operations;#262;#Occupational Health and Safety;#266;#Occupational Therapy and Physiotherapy Assistant;#264;#Office Administration;#263;#Office Administration - Software and Information Management;#265;#Oil Burner Mechanic Pre-Apprenticeship;#267;#Paralegal Services;#268;#Pharmacy Technology;#269;#Photography;#270;#Pipe Trades;#271;#Plumbing;#306;#Power Engineering - 3rd Class;#272;#Power Engineering Technology;#273;#Practical Nursing;#274;#Process Operations - 4th Class Power Engineering;#275;#Public Relations;#276;#Radio and Television Arts;#283;#Radio and Television Arts - Broadcast Journalism Specialization;#284;#Radio and Television Arts - Radio Performance and Audio Production Specialization;#285;#Radio and Television Arts - Television Production Specialization;#278;#Recording Arts;#277;#Recreation Leadership;#279;#Refrigeration and Air Conditioning;#280;#Remote Sensing;#282;#RoadMap to Trades Online;#286;#Screen Arts;#287;#Sheet Metal Worker Pre-Apprenticeship;#288;#Steamfitting/Pipefitting;#289;#Survey Technician;#290;#Tourism Management (Multi-discipline and Ecotourism options);#291;#Utility Line Work-Construction and Maintenance;#293;#Welding Diploma;#294;#Welding Inspection and Quality Control;#292;#Wood Products Manufacturing Technology;#313;#Chemotherapy Preparation]]></LongProp>
+</LongProperties>
+</file>
+
+<file path=customXml/item2.xml><?xml version="1.0" encoding="utf-8"?>
 <p:properties xmlns:p="http://schemas.microsoft.com/office/2006/metadata/properties" xmlns:xsi="http://www.w3.org/2001/XMLSchema-instance">
   <documentManagement>
     <Programs xmlns="666ae488-9bfa-4cba-a941-7e5b1462fbaa">
@@ -7724,26 +7720,7 @@
 </p:properties>
 </file>
 
-<file path=customXml/item2.xml><?xml version="1.0" encoding="utf-8"?>
-<LongProperties xmlns="http://schemas.microsoft.com/office/2006/metadata/longProperties">
-  <LongProp xmlns="" name="Programs"><![CDATA[153;#Academic and Career Connections;#152;#Academic and Career Connections - Trades Stream;#154;#Adult Learning Program;#150;#Academic and Career Connections - Pathways Stream;#155;#Aircraft Maintenance Engineer (Mechanical);#156;#Aircraft Maintenance Engineer (Structures);#158;#American Sign Language/English Interpretation;#159;#Applied Communication Arts;#160;#Applied Geomatics Research;#161;#Architectural Engineering Technician;#163;#Automotive Collision Repair and Refinishing;#164;#Automotive Service and Repair;#171;#Baking and Pastry Art;#172;#Boulanger and Baking Art;#173;#Bricklaying Masonry;#296;#Building Environmental Systems - Management;#295;#Building Environmental Systems - Operations;#174;#Business Administration;#165;#Business Administration - Accounting Concentration;#166;#Business Administration - Financial Services Concentration;#167;#Business Administration - Software and Information Management Concentration;#168;#Business Administration - Investment Management Concentration;#169;#Business Administration - Management Concentration;#170;#Business Administration - Marketing Concentration;#311;#Business Electives;#176;#Cabinetmaking;#177;#Carpentry;#179;#Certified Welding;#180;#Civil Engineering Technology;#181;#Community Disability Supports;#184;#Comprehensive Hydraulics;#182;#Computer Electronics Technician;#185;#Computer Service Technician;#186;#Construction Management Technology;#187;#Continuing Care;#188;#Cooking;#189;#Cosmetology;#190;#Culinary Arts;#191;#Deaf Studies;#192;#Dental Assisting - Level II;#194;#Diesel Repair-Industrial and Marine;#193;#Digital Animation;#195;#Drafting-Architectural;#196;#Drafting-Mechanical;#198;#Early Childhood Education;#199;#Electrical - Construction and Industrial Certificate;#200;#Electrical - Construction and Industrial Diploma;#202;#Electrical Engineering Technology;#203;#Electro Mechanical Technician;#201;#Electronic Engineering Technician;#204;#Electronic Engineering Technology;#205;#Energy Sustainability Engineering Technology;#206;#English for Academic Purposes;#207;#Environmental Engineering Technology - Water Resources;#208;#Esthetics;#209;#Funeral and Allied Health Services;#210;#Geographic Information Systems;#175;#Geographic Information Systems for Business;#213;#Geographic Sciences;#178;#Geographic Sciences - Cartography Concentration;#183;#Geographic Sciences - Community and Environmental Planning Concentration;#214;#Geographic Sciences - Geographic Information Systems Concentration;#212;#Geographic Sciences - Interdisciplinary Studies Concentration;#281;#Geographic Sciences - Remote Sensing Technology Concentration;#211;#Geomatics Engineering Technology;#216;#Graphic and Print Production;#215;#Graphic Design;#220;#Health Information Management;#297;#Heating Service Professional;#222;#Heating, Ventilation, Air Conditioning and Refrigeration;#197;#Heavy Construction - Dexter Institute;#218;#Heavy Duty Equipment / Truck and Transport Repair Diploma;#217;#Heavy Duty Equipment / Truck and Transport Repair Certificate;#219;#Heavy Equipment Operator;#221;#Heritage Carpentry;#223;#High Pressure Pipe Welding;#225;#Horticulture and Landscape Technology;#226;#Horticulture and Landscape Technology - Operations Concentration;#224;#Horticulture and Landscape Technology - Landscape Concentration;#236;#Human Resource Management;#237;#Human Services;#227;#Human Services - Addictions Counselling Concentration;#228;#Human Services - Child and Youth Care Concentration;#229;#Human Services - Community Services Concentration;#230;#Human Services - Correctional Services Concentration;#231;#Human Services - Disability Supports and Services Concentration;#232;#Human Services - Educational Support Concentration;#233;#Human Services - Non-profit Leadership Concentration;#235;#Human Services - Open Concentration;#234;#Human Services - Therapeutic Recreation Concentration;#238;#Industrial Instrumentation;#239;#Industrial Mechanical;#244;#Information Technology;#242;#Information Technology - Database Management Concentration;#245;#Information Technology - Programming Concentration;#246;#Information Technology - Systems Management/Networking Concentration;#243;#Information Technology - Web Development Concentration;#307;#Interactive and Motion Graphics 3D Modelling and Motion Capture Specialization;#308;#Interactive and Motion Graphics Flash Interactive Media Specialization;#309;#Interactive and Motion Graphics Game Design Specialization;#240;#Interactive and Motion Graphics;#310;#Interactive and Motion Graphics Visual Effects Specialization;#241;#International Business;#247;#Law and Security;#248;#Library and Information Technology;#301;#LPN Perioperative;#249;#Machining;#300;#Manufacturing Leadership Certificate Program;#252;#Marine - Industrial Rigging;#250;#Marine Engineering Technology;#251;#Marine Geomatics;#253;#Marine Navigation Technology;#254;#Mechanical Engineering Technology;#302;#Medical Laboratory Assistant;#255;#Medical Laboratory Technology;#256;#Medical Office Assistant;#259;#Medical Transcription;#257;#Metal Fabricating and Plating;#304;#Motor Vehicle Body Repair;#258;#Motorcycle and Power Products Repair;#260;#Music Arts;#162;#Music Business;#261;#Natural Resources Environmental Technology;#305;#Natural Resources Operations;#262;#Occupational Health and Safety;#266;#Occupational Therapy and Physiotherapy Assistant;#264;#Office Administration;#263;#Office Administration - Software and Information Management;#265;#Oil Burner Mechanic Pre-Apprenticeship;#267;#Paralegal Services;#268;#Pharmacy Technology;#269;#Photography;#270;#Pipe Trades;#271;#Plumbing;#306;#Power Engineering - 3rd Class;#272;#Power Engineering Technology;#273;#Practical Nursing;#274;#Process Operations - 4th Class Power Engineering;#275;#Public Relations;#276;#Radio and Television Arts;#283;#Radio and Television Arts - Broadcast Journalism Specialization;#284;#Radio and Television Arts - Radio Performance and Audio Production Specialization;#285;#Radio and Television Arts - Television Production Specialization;#278;#Recording Arts;#277;#Recreation Leadership;#279;#Refrigeration and Air Conditioning;#280;#Remote Sensing;#282;#RoadMap to Trades Online;#286;#Screen Arts;#287;#Sheet Metal Worker Pre-Apprenticeship;#288;#Steamfitting/Pipefitting;#289;#Survey Technician;#290;#Tourism Management (Multi-discipline and Ecotourism options);#291;#Utility Line Work-Construction and Maintenance;#293;#Welding Diploma;#294;#Welding Inspection and Quality Control;#292;#Wood Products Manufacturing Technology;#313;#Chemotherapy Preparation]]></LongProp>
-</LongProperties>
-</file>
-
 <file path=customXml/item3.xml><?xml version="1.0" encoding="utf-8"?>
-<?mso-contentType ?>
-<FormTemplates xmlns="http://schemas.microsoft.com/sharepoint/v3/contenttype/forms">
-  <Display>DocumentLibraryForm</Display>
-  <Edit>DocumentLibraryForm</Edit>
-  <New>DocumentLibraryForm</New>
-</FormTemplates>
-</file>
-
-<file path=customXml/item4.xml><?xml version="1.0" encoding="utf-8"?>
-<b:Sources xmlns:b="http://schemas.openxmlformats.org/officeDocument/2006/bibliography" xmlns="http://schemas.openxmlformats.org/officeDocument/2006/bibliography" SelectedStyle="\APA.XSL" StyleName="APA"/>
-</file>
-
-<file path=customXml/item5.xml><?xml version="1.0" encoding="utf-8"?>
 <ct:contentTypeSchema xmlns:ct="http://schemas.microsoft.com/office/2006/metadata/contentType" xmlns:ma="http://schemas.microsoft.com/office/2006/metadata/properties/metaAttributes" ct:_="" ma:_="" ma:contentTypeName="Document" ma:contentTypeID="0x010100D248F9394BD7984EB06D0CE375E54B0C" ma:contentTypeVersion="7" ma:contentTypeDescription="Create a new document." ma:contentTypeScope="" ma:versionID="e5f63edac4289cfd464c1145ed5ea363">
   <xsd:schema xmlns:xsd="http://www.w3.org/2001/XMLSchema" xmlns:p="http://schemas.microsoft.com/office/2006/metadata/properties" xmlns:ns2="666ae488-9bfa-4cba-a941-7e5b1462fbaa" targetNamespace="http://schemas.microsoft.com/office/2006/metadata/properties" ma:root="true" ma:fieldsID="2132b0613bb7291e75753e20a03ada1d" ns2:_="">
     <xsd:import namespace="666ae488-9bfa-4cba-a941-7e5b1462fbaa"/>
@@ -7855,7 +7832,29 @@
 </ct:contentTypeSchema>
 </file>
 
+<file path=customXml/item4.xml><?xml version="1.0" encoding="utf-8"?>
+<b:Sources xmlns:b="http://schemas.openxmlformats.org/officeDocument/2006/bibliography" xmlns="http://schemas.openxmlformats.org/officeDocument/2006/bibliography" SelectedStyle="\APA.XSL" StyleName="APA"/>
+</file>
+
+<file path=customXml/item5.xml><?xml version="1.0" encoding="utf-8"?>
+<?mso-contentType ?>
+<FormTemplates xmlns="http://schemas.microsoft.com/sharepoint/v3/contenttype/forms">
+  <Display>DocumentLibraryForm</Display>
+  <Edit>DocumentLibraryForm</Edit>
+  <New>DocumentLibraryForm</New>
+</FormTemplates>
+</file>
+
 <file path=customXml/itemProps1.xml><?xml version="1.0" encoding="utf-8"?>
+<ds:datastoreItem xmlns:ds="http://schemas.openxmlformats.org/officeDocument/2006/customXml" ds:itemID="{0A254524-09C9-439F-94E4-3BFE0007FA12}">
+  <ds:schemaRefs>
+    <ds:schemaRef ds:uri="http://schemas.microsoft.com/office/2006/metadata/longProperties"/>
+    <ds:schemaRef ds:uri=""/>
+  </ds:schemaRefs>
+</ds:datastoreItem>
+</file>
+
+<file path=customXml/itemProps2.xml><?xml version="1.0" encoding="utf-8"?>
 <ds:datastoreItem xmlns:ds="http://schemas.openxmlformats.org/officeDocument/2006/customXml" ds:itemID="{EBE04D00-E2BB-4F58-880E-F6F21758A2F5}">
   <ds:schemaRefs>
     <ds:schemaRef ds:uri="http://schemas.microsoft.com/office/2006/metadata/properties"/>
@@ -7864,32 +7863,7 @@
 </ds:datastoreItem>
 </file>
 
-<file path=customXml/itemProps2.xml><?xml version="1.0" encoding="utf-8"?>
-<ds:datastoreItem xmlns:ds="http://schemas.openxmlformats.org/officeDocument/2006/customXml" ds:itemID="{0A254524-09C9-439F-94E4-3BFE0007FA12}">
-  <ds:schemaRefs>
-    <ds:schemaRef ds:uri="http://schemas.microsoft.com/office/2006/metadata/longProperties"/>
-    <ds:schemaRef ds:uri=""/>
-  </ds:schemaRefs>
-</ds:datastoreItem>
-</file>
-
 <file path=customXml/itemProps3.xml><?xml version="1.0" encoding="utf-8"?>
-<ds:datastoreItem xmlns:ds="http://schemas.openxmlformats.org/officeDocument/2006/customXml" ds:itemID="{4D3A991D-BC9C-4A6F-B94D-44519462AEFA}">
-  <ds:schemaRefs>
-    <ds:schemaRef ds:uri="http://schemas.microsoft.com/sharepoint/v3/contenttype/forms"/>
-  </ds:schemaRefs>
-</ds:datastoreItem>
-</file>
-
-<file path=customXml/itemProps4.xml><?xml version="1.0" encoding="utf-8"?>
-<ds:datastoreItem xmlns:ds="http://schemas.openxmlformats.org/officeDocument/2006/customXml" ds:itemID="{D2B22F47-A1A9-704A-A89E-E04BF002B34A}">
-  <ds:schemaRefs>
-    <ds:schemaRef ds:uri="http://schemas.openxmlformats.org/officeDocument/2006/bibliography"/>
-  </ds:schemaRefs>
-</ds:datastoreItem>
-</file>
-
-<file path=customXml/itemProps5.xml><?xml version="1.0" encoding="utf-8"?>
 <ds:datastoreItem xmlns:ds="http://schemas.openxmlformats.org/officeDocument/2006/customXml" ds:itemID="{6995BEC6-D031-4143-B600-01456074D11E}">
   <ds:schemaRefs>
     <ds:schemaRef ds:uri="http://schemas.microsoft.com/office/2006/metadata/contentType"/>
@@ -7904,4 +7878,20 @@
     <ds:schemaRef ds:uri="http://schemas.microsoft.com/office/internal/2005/internalDocumentation"/>
   </ds:schemaRefs>
 </ds:datastoreItem>
+</file>
+
+<file path=customXml/itemProps4.xml><?xml version="1.0" encoding="utf-8"?>
+<ds:datastoreItem xmlns:ds="http://schemas.openxmlformats.org/officeDocument/2006/customXml" ds:itemID="{D2B22F47-A1A9-704A-A89E-E04BF002B34A}">
+  <ds:schemaRefs>
+    <ds:schemaRef ds:uri="http://schemas.openxmlformats.org/officeDocument/2006/bibliography"/>
+  </ds:schemaRefs>
+</ds:datastoreItem>
+</file>
+
+<file path=customXml/itemProps5.xml><?xml version="1.0" encoding="utf-8"?>
+<ds:datastoreItem xmlns:ds="http://schemas.openxmlformats.org/officeDocument/2006/customXml" ds:itemID="{4D3A991D-BC9C-4A6F-B94D-44519462AEFA}">
+  <ds:schemaRefs>
+    <ds:schemaRef ds:uri="http://schemas.microsoft.com/sharepoint/v3/contenttype/forms"/>
+  </ds:schemaRefs>
+</ds:datastoreItem>
 </file>
</xml_diff>